<commit_message>
edit report week 5
</commit_message>
<xml_diff>
--- a/src/Homework05/NguyenKimHung_20200260/BaoCaoWeek5.docx
+++ b/src/Homework05/NguyenKimHung_20200260/BaoCaoWeek5.docx
@@ -153,6 +153,9 @@
         <w:jc w:val="center"/>
       </w:pPr>
       <w:r>
+        <w:rPr>
+          <w:noProof/>
+        </w:rPr>
         <w:drawing>
           <wp:inline distT="0" distB="0" distL="0" distR="0" wp14:anchorId="239519E0" wp14:editId="12C7B016">
             <wp:extent cx="5943600" cy="4129405"/>
@@ -195,6 +198,9 @@
         <w:jc w:val="center"/>
       </w:pPr>
       <w:r>
+        <w:rPr>
+          <w:noProof/>
+        </w:rPr>
         <w:lastRenderedPageBreak/>
         <w:drawing>
           <wp:inline distT="0" distB="0" distL="0" distR="0" wp14:anchorId="33640319" wp14:editId="48A67FDB">
@@ -302,6 +308,262 @@
                     <a:xfrm>
                       <a:off x="0" y="0"/>
                       <a:ext cx="5943600" cy="3694430"/>
+                    </a:xfrm>
+                    <a:prstGeom prst="rect">
+                      <a:avLst/>
+                    </a:prstGeom>
+                  </pic:spPr>
+                </pic:pic>
+              </a:graphicData>
+            </a:graphic>
+          </wp:inline>
+        </w:drawing>
+      </w:r>
+    </w:p>
+    <w:p>
+      <w:pPr>
+        <w:rPr>
+          <w:rFonts w:ascii="Calibri" w:hAnsi="Calibri" w:cs="Calibri"/>
+          <w:b/>
+          <w:bCs/>
+          <w:color w:val="345A8A"/>
+          <w:sz w:val="32"/>
+          <w:szCs w:val="32"/>
+          <w:shd w:val="clear" w:color="auto" w:fill="FFFFFF"/>
+        </w:rPr>
+      </w:pPr>
+      <w:r>
+        <w:rPr>
+          <w:rStyle w:val="normaltextrun"/>
+          <w:rFonts w:ascii="Calibri" w:hAnsi="Calibri" w:cs="Calibri"/>
+          <w:b/>
+          <w:bCs/>
+          <w:color w:val="345A8A"/>
+          <w:sz w:val="32"/>
+          <w:szCs w:val="32"/>
+          <w:shd w:val="clear" w:color="auto" w:fill="FFFFFF"/>
+        </w:rPr>
+        <w:lastRenderedPageBreak/>
+        <w:t xml:space="preserve">Biểu đồ lớp </w:t>
+      </w:r>
+      <w:r>
+        <w:rPr>
+          <w:rStyle w:val="normaltextrun"/>
+          <w:rFonts w:ascii="Calibri" w:hAnsi="Calibri" w:cs="Calibri"/>
+          <w:b/>
+          <w:bCs/>
+          <w:color w:val="345A8A"/>
+          <w:sz w:val="32"/>
+          <w:szCs w:val="32"/>
+          <w:shd w:val="clear" w:color="auto" w:fill="FFFFFF"/>
+        </w:rPr>
+        <w:t>sửa thông tin nhân viên (Employee app)</w:t>
+      </w:r>
+    </w:p>
+    <w:p/>
+    <w:p/>
+    <w:p>
+      <w:r>
+        <w:drawing>
+          <wp:inline distT="0" distB="0" distL="0" distR="0" wp14:anchorId="3B20420A" wp14:editId="32EAA0DF">
+            <wp:extent cx="5943600" cy="4159250"/>
+            <wp:effectExtent l="0" t="0" r="0" b="0"/>
+            <wp:docPr id="835947988" name="Picture 1" descr="A diagram of a workflow&#10;&#10;Description automatically generated"/>
+            <wp:cNvGraphicFramePr>
+              <a:graphicFrameLocks xmlns:a="http://schemas.openxmlformats.org/drawingml/2006/main" noChangeAspect="1"/>
+            </wp:cNvGraphicFramePr>
+            <a:graphic xmlns:a="http://schemas.openxmlformats.org/drawingml/2006/main">
+              <a:graphicData uri="http://schemas.openxmlformats.org/drawingml/2006/picture">
+                <pic:pic xmlns:pic="http://schemas.openxmlformats.org/drawingml/2006/picture">
+                  <pic:nvPicPr>
+                    <pic:cNvPr id="835947988" name="Picture 1" descr="A diagram of a workflow&#10;&#10;Description automatically generated"/>
+                    <pic:cNvPicPr/>
+                  </pic:nvPicPr>
+                  <pic:blipFill>
+                    <a:blip r:embed="rId8"/>
+                    <a:stretch>
+                      <a:fillRect/>
+                    </a:stretch>
+                  </pic:blipFill>
+                  <pic:spPr>
+                    <a:xfrm>
+                      <a:off x="0" y="0"/>
+                      <a:ext cx="5943600" cy="4159250"/>
+                    </a:xfrm>
+                    <a:prstGeom prst="rect">
+                      <a:avLst/>
+                    </a:prstGeom>
+                  </pic:spPr>
+                </pic:pic>
+              </a:graphicData>
+            </a:graphic>
+          </wp:inline>
+        </w:drawing>
+      </w:r>
+    </w:p>
+    <w:p>
+      <w:pPr>
+        <w:rPr>
+          <w:rStyle w:val="normaltextrun"/>
+          <w:rFonts w:ascii="Calibri" w:hAnsi="Calibri" w:cs="Calibri"/>
+          <w:b/>
+          <w:bCs/>
+          <w:color w:val="345A8A"/>
+          <w:sz w:val="32"/>
+          <w:szCs w:val="32"/>
+          <w:shd w:val="clear" w:color="auto" w:fill="FFFFFF"/>
+        </w:rPr>
+      </w:pPr>
+    </w:p>
+    <w:p>
+      <w:pPr>
+        <w:rPr>
+          <w:rStyle w:val="normaltextrun"/>
+          <w:rFonts w:ascii="Calibri" w:hAnsi="Calibri" w:cs="Calibri"/>
+          <w:b/>
+          <w:bCs/>
+          <w:color w:val="345A8A"/>
+          <w:sz w:val="32"/>
+          <w:szCs w:val="32"/>
+          <w:shd w:val="clear" w:color="auto" w:fill="FFFFFF"/>
+        </w:rPr>
+      </w:pPr>
+    </w:p>
+    <w:p>
+      <w:pPr>
+        <w:rPr>
+          <w:rStyle w:val="normaltextrun"/>
+          <w:rFonts w:ascii="Calibri" w:hAnsi="Calibri" w:cs="Calibri"/>
+          <w:b/>
+          <w:bCs/>
+          <w:color w:val="345A8A"/>
+          <w:sz w:val="32"/>
+          <w:szCs w:val="32"/>
+          <w:shd w:val="clear" w:color="auto" w:fill="FFFFFF"/>
+        </w:rPr>
+      </w:pPr>
+      <w:r>
+        <w:rPr>
+          <w:rStyle w:val="normaltextrun"/>
+          <w:rFonts w:ascii="Calibri" w:hAnsi="Calibri" w:cs="Calibri"/>
+          <w:b/>
+          <w:bCs/>
+          <w:color w:val="345A8A"/>
+          <w:sz w:val="32"/>
+          <w:szCs w:val="32"/>
+          <w:shd w:val="clear" w:color="auto" w:fill="FFFFFF"/>
+        </w:rPr>
+        <w:br/>
+      </w:r>
+    </w:p>
+    <w:p>
+      <w:pPr>
+        <w:spacing w:line="259" w:lineRule="auto"/>
+        <w:rPr>
+          <w:rStyle w:val="normaltextrun"/>
+          <w:rFonts w:ascii="Calibri" w:hAnsi="Calibri" w:cs="Calibri"/>
+          <w:b/>
+          <w:bCs/>
+          <w:color w:val="345A8A"/>
+          <w:sz w:val="32"/>
+          <w:szCs w:val="32"/>
+          <w:shd w:val="clear" w:color="auto" w:fill="FFFFFF"/>
+        </w:rPr>
+      </w:pPr>
+      <w:r>
+        <w:rPr>
+          <w:rStyle w:val="normaltextrun"/>
+          <w:rFonts w:ascii="Calibri" w:hAnsi="Calibri" w:cs="Calibri"/>
+          <w:b/>
+          <w:bCs/>
+          <w:color w:val="345A8A"/>
+          <w:sz w:val="32"/>
+          <w:szCs w:val="32"/>
+          <w:shd w:val="clear" w:color="auto" w:fill="FFFFFF"/>
+        </w:rPr>
+        <w:br w:type="page"/>
+      </w:r>
+    </w:p>
+    <w:p>
+      <w:pPr>
+        <w:rPr>
+          <w:rFonts w:ascii="Calibri" w:hAnsi="Calibri" w:cs="Calibri"/>
+          <w:b/>
+          <w:bCs/>
+          <w:color w:val="345A8A"/>
+          <w:sz w:val="32"/>
+          <w:szCs w:val="32"/>
+          <w:shd w:val="clear" w:color="auto" w:fill="FFFFFF"/>
+        </w:rPr>
+      </w:pPr>
+      <w:r>
+        <w:rPr>
+          <w:rStyle w:val="normaltextrun"/>
+          <w:rFonts w:ascii="Calibri" w:hAnsi="Calibri" w:cs="Calibri"/>
+          <w:b/>
+          <w:bCs/>
+          <w:color w:val="345A8A"/>
+          <w:sz w:val="32"/>
+          <w:szCs w:val="32"/>
+          <w:shd w:val="clear" w:color="auto" w:fill="FFFFFF"/>
+        </w:rPr>
+        <w:lastRenderedPageBreak/>
+        <w:t xml:space="preserve">Biểu đồ </w:t>
+      </w:r>
+      <w:r>
+        <w:rPr>
+          <w:rStyle w:val="normaltextrun"/>
+          <w:rFonts w:ascii="Calibri" w:hAnsi="Calibri" w:cs="Calibri"/>
+          <w:b/>
+          <w:bCs/>
+          <w:color w:val="345A8A"/>
+          <w:sz w:val="32"/>
+          <w:szCs w:val="32"/>
+          <w:shd w:val="clear" w:color="auto" w:fill="FFFFFF"/>
+        </w:rPr>
+        <w:t>trình tự</w:t>
+      </w:r>
+      <w:r>
+        <w:rPr>
+          <w:rStyle w:val="normaltextrun"/>
+          <w:rFonts w:ascii="Calibri" w:hAnsi="Calibri" w:cs="Calibri"/>
+          <w:b/>
+          <w:bCs/>
+          <w:color w:val="345A8A"/>
+          <w:sz w:val="32"/>
+          <w:szCs w:val="32"/>
+          <w:shd w:val="clear" w:color="auto" w:fill="FFFFFF"/>
+        </w:rPr>
+        <w:t xml:space="preserve"> sửa thông tin nhân viên (Employee app)</w:t>
+      </w:r>
+    </w:p>
+    <w:p>
+      <w:r>
+        <w:drawing>
+          <wp:inline distT="0" distB="0" distL="0" distR="0" wp14:anchorId="41397E13" wp14:editId="527BF4AD">
+            <wp:extent cx="5943600" cy="3991610"/>
+            <wp:effectExtent l="0" t="0" r="0" b="8890"/>
+            <wp:docPr id="2121400739" name="Picture 1" descr="A diagram of a construction project&#10;&#10;Description automatically generated"/>
+            <wp:cNvGraphicFramePr>
+              <a:graphicFrameLocks xmlns:a="http://schemas.openxmlformats.org/drawingml/2006/main" noChangeAspect="1"/>
+            </wp:cNvGraphicFramePr>
+            <a:graphic xmlns:a="http://schemas.openxmlformats.org/drawingml/2006/main">
+              <a:graphicData uri="http://schemas.openxmlformats.org/drawingml/2006/picture">
+                <pic:pic xmlns:pic="http://schemas.openxmlformats.org/drawingml/2006/picture">
+                  <pic:nvPicPr>
+                    <pic:cNvPr id="2121400739" name="Picture 1" descr="A diagram of a construction project&#10;&#10;Description automatically generated"/>
+                    <pic:cNvPicPr/>
+                  </pic:nvPicPr>
+                  <pic:blipFill>
+                    <a:blip r:embed="rId9"/>
+                    <a:stretch>
+                      <a:fillRect/>
+                    </a:stretch>
+                  </pic:blipFill>
+                  <pic:spPr>
+                    <a:xfrm>
+                      <a:off x="0" y="0"/>
+                      <a:ext cx="5943600" cy="3991610"/>
                     </a:xfrm>
                     <a:prstGeom prst="rect">
                       <a:avLst/>
@@ -1425,7 +1687,7 @@
   <w:style w:type="paragraph" w:default="1" w:styleId="Normal">
     <w:name w:val="Normal"/>
     <w:qFormat/>
-    <w:rsid w:val="000022D1"/>
+    <w:rsid w:val="00F2071D"/>
     <w:pPr>
       <w:spacing w:line="256" w:lineRule="auto"/>
     </w:pPr>

</xml_diff>